<commit_message>
I/O çalışması notları| Güncellenecek
</commit_message>
<xml_diff>
--- a/java102.docx
+++ b/java102.docx
@@ -51,7 +51,7 @@
                     <pic:cNvPicPr/>
                   </pic:nvPicPr>
                   <pic:blipFill>
-                    <a:blip r:embed="rId4"/>
+                    <a:blip r:embed="rId5"/>
                     <a:stretch>
                       <a:fillRect/>
                     </a:stretch>
@@ -2813,7 +2813,7 @@
                     <pic:cNvPicPr/>
                   </pic:nvPicPr>
                   <pic:blipFill>
-                    <a:blip r:embed="rId5">
+                    <a:blip r:embed="rId6">
                       <a:extLst>
                         <a:ext uri="{28A0092B-C50C-407E-A947-70E740481C1C}">
                           <a14:useLocalDpi xmlns:a14="http://schemas.microsoft.com/office/drawing/2010/main" val="0"/>
@@ -3816,13 +3816,54 @@
           <w:szCs w:val="28"/>
         </w:rPr>
       </w:pPr>
-      <w:r>
+    </w:p>
+    <w:p>
+      <w:pPr>
         <w:rPr>
           <w:rFonts w:ascii="Helvetica" w:hAnsi="Helvetica"/>
           <w:color w:val="FF0000"/>
           <w:sz w:val="28"/>
           <w:szCs w:val="28"/>
         </w:rPr>
+      </w:pPr>
+    </w:p>
+    <w:p>
+      <w:pPr>
+        <w:rPr>
+          <w:rFonts w:ascii="Helvetica" w:hAnsi="Helvetica"/>
+          <w:color w:val="FF0000"/>
+          <w:sz w:val="28"/>
+          <w:szCs w:val="28"/>
+        </w:rPr>
+      </w:pPr>
+    </w:p>
+    <w:p>
+      <w:pPr>
+        <w:rPr>
+          <w:rFonts w:ascii="Helvetica" w:hAnsi="Helvetica"/>
+          <w:color w:val="FF0000"/>
+          <w:sz w:val="28"/>
+          <w:szCs w:val="28"/>
+        </w:rPr>
+      </w:pPr>
+    </w:p>
+    <w:p>
+      <w:pPr>
+        <w:rPr>
+          <w:rFonts w:ascii="Helvetica" w:hAnsi="Helvetica"/>
+          <w:color w:val="FF0000"/>
+          <w:sz w:val="28"/>
+          <w:szCs w:val="28"/>
+        </w:rPr>
+      </w:pPr>
+      <w:r>
+        <w:rPr>
+          <w:rFonts w:ascii="Helvetica" w:hAnsi="Helvetica"/>
+          <w:color w:val="FF0000"/>
+          <w:sz w:val="28"/>
+          <w:szCs w:val="28"/>
+        </w:rPr>
+        <w:lastRenderedPageBreak/>
         <w:t>Maps:</w:t>
       </w:r>
     </w:p>
@@ -3859,18 +3900,10 @@
         </w:rPr>
         <w:t>Maplerde iterator bulunmaz iterator Collectionlara özeldir.</w:t>
       </w:r>
-    </w:p>
-    <w:p>
-      <w:pPr>
-        <w:rPr>
-          <w:rFonts w:ascii="Helvetica" w:hAnsi="Helvetica"/>
-        </w:rPr>
-      </w:pPr>
-      <w:r>
-        <w:rPr>
-          <w:rFonts w:ascii="Helvetica" w:hAnsi="Helvetica"/>
-        </w:rPr>
-        <w:lastRenderedPageBreak/>
+      <w:r>
+        <w:rPr>
+          <w:rFonts w:ascii="Helvetica" w:hAnsi="Helvetica"/>
+        </w:rPr>
         <w:t>LinkedHasMap ve TreeMap:</w:t>
       </w:r>
     </w:p>
@@ -3933,8 +3966,913 @@
         <w:br/>
         <w:t>Comparable varsayılan listelemeyi belirlemek için kullanılırken, Comparator varsayılan sıralamayı değiştirmek için kullanılır.</w:t>
       </w:r>
+    </w:p>
+    <w:p>
+      <w:pPr>
+        <w:rPr>
+          <w:rFonts w:ascii="Helvetica" w:hAnsi="Helvetica"/>
+          <w:color w:val="FF0000"/>
+        </w:rPr>
+      </w:pPr>
+      <w:r>
+        <w:rPr>
+          <w:rFonts w:ascii="Helvetica" w:hAnsi="Helvetica"/>
+          <w:color w:val="FF0000"/>
+        </w:rPr>
+        <w:t>I/O Veri Akışları:</w:t>
+      </w:r>
+    </w:p>
+    <w:p>
+      <w:pPr>
+        <w:rPr>
+          <w:rFonts w:ascii="Helvetica" w:hAnsi="Helvetica"/>
+        </w:rPr>
+      </w:pPr>
+      <w:r>
+        <w:rPr>
+          <w:rFonts w:ascii="Helvetica" w:hAnsi="Helvetica"/>
+        </w:rPr>
+        <w:t>Kullanıcıdan veri alınması input stream olarak adlandırılır, çıktı verilmesi output stream olarak adlandırılır.</w:t>
+      </w:r>
+      <w:r>
+        <w:rPr>
+          <w:rFonts w:ascii="Helvetica" w:hAnsi="Helvetica"/>
+        </w:rPr>
+        <w:t xml:space="preserve"> Veri akışında iki tip akış vardır, byte akış ve character akışı.</w:t>
+      </w:r>
+    </w:p>
+    <w:p>
+      <w:pPr>
+        <w:rPr>
+          <w:rFonts w:ascii="Helvetica" w:hAnsi="Helvetica"/>
+          <w:color w:val="FF0000"/>
+        </w:rPr>
+      </w:pPr>
+      <w:r>
+        <w:rPr>
+          <w:rFonts w:ascii="Helvetica" w:hAnsi="Helvetica"/>
+          <w:color w:val="FF0000"/>
+        </w:rPr>
+        <w:t>Byte Stream:</w:t>
+      </w:r>
+    </w:p>
+    <w:p>
+      <w:pPr>
+        <w:rPr>
+          <w:rFonts w:ascii="Helvetica" w:hAnsi="Helvetica"/>
+        </w:rPr>
+      </w:pPr>
+      <w:r>
+        <w:rPr>
+          <w:rFonts w:ascii="Helvetica" w:hAnsi="Helvetica"/>
+        </w:rPr>
+        <w:t>Akışı tek baytlık veriyi okumat ve yazmak için kullanılır, karakterden oluşmayan, resim, müzik gibi verilere Byte Stream ile input ve output işlemleri gerçekleştirebiliriz.</w:t>
+      </w:r>
+      <w:r>
+        <w:rPr>
+          <w:rFonts w:ascii="Helvetica" w:hAnsi="Helvetica"/>
+        </w:rPr>
+        <w:t xml:space="preserve"> Tüm byte akış sınıfları InputStrean ve OutputStream abstract classlarından türetilirler.</w:t>
+      </w:r>
+    </w:p>
+    <w:p>
+      <w:pPr>
+        <w:rPr>
+          <w:rFonts w:ascii="Helvetica" w:hAnsi="Helvetica"/>
+          <w:color w:val="FF0000"/>
+        </w:rPr>
+      </w:pPr>
+      <w:r>
+        <w:rPr>
+          <w:rFonts w:ascii="Helvetica" w:hAnsi="Helvetica"/>
+          <w:color w:val="FF0000"/>
+        </w:rPr>
+        <w:t>Character Stream:</w:t>
+      </w:r>
+    </w:p>
+    <w:p>
+      <w:pPr>
+        <w:rPr>
+          <w:rFonts w:ascii="Helvetica" w:hAnsi="Helvetica"/>
+        </w:rPr>
+      </w:pPr>
+      <w:r>
+        <w:rPr>
+          <w:rFonts w:ascii="Helvetica" w:hAnsi="Helvetica"/>
+        </w:rPr>
+        <w:t>Character stream karakterden oluşan veriler üzerinde input,output işlemleri gerçekleştirebilmemizi sağlar. Unicode kullandığı için farklı dillerin alfabelerine uyum sağlar.</w:t>
+      </w:r>
+      <w:r>
+        <w:rPr>
+          <w:rFonts w:ascii="Helvetica" w:hAnsi="Helvetica"/>
+        </w:rPr>
+        <w:t>Tüm karakter akışı sınıfları, Reader ve Writer abstract sınıflarından türetilirler.</w:t>
+      </w:r>
+    </w:p>
+    <w:p>
+      <w:pPr>
+        <w:rPr>
+          <w:rFonts w:ascii="Helvetica" w:hAnsi="Helvetica"/>
+        </w:rPr>
+      </w:pPr>
+      <w:r>
+        <w:rPr>
+          <w:rFonts w:ascii="Helvetica" w:hAnsi="Helvetica"/>
+        </w:rPr>
+        <w:t>File Class’ı:</w:t>
+      </w:r>
+    </w:p>
+    <w:p>
+      <w:pPr>
+        <w:rPr>
+          <w:rFonts w:ascii="Helvetica" w:hAnsi="Helvetica"/>
+        </w:rPr>
+      </w:pPr>
+      <w:r>
+        <w:rPr>
+          <w:rFonts w:ascii="Helvetica" w:hAnsi="Helvetica"/>
+        </w:rPr>
+        <w:t>Java.io.file class import edilerek dosyalarla ilgili işlemleri yapabiliriz.</w:t>
+      </w:r>
+      <w:r>
+        <w:rPr>
+          <w:rFonts w:ascii="Helvetica" w:hAnsi="Helvetica"/>
+        </w:rPr>
+        <w:t xml:space="preserve"> Bir dosya oluşturmak için File classından gelen createNewFile() metodunu kullanabiliriz, bu metod eğer oluşturmak istediğimiz dosya yoksa oluşturur ve geriye true değeri döndürür, eğer oluşturmak istediğimiz dosya zaten var ise false değeri döndürür.</w:t>
+      </w:r>
+    </w:p>
+    <w:p>
+      <w:pPr>
+        <w:rPr>
+          <w:rFonts w:ascii="Helvetica" w:hAnsi="Helvetica"/>
+        </w:rPr>
+      </w:pPr>
+      <w:r>
+        <w:rPr>
+          <w:rFonts w:ascii="Helvetica" w:hAnsi="Helvetica"/>
+        </w:rPr>
+        <w:t>//S</w:t>
+      </w:r>
+      <w:r>
+        <w:rPr>
+          <w:rFonts w:ascii="Helvetica" w:hAnsi="Helvetica"/>
+        </w:rPr>
+        <w:t>adece dosya ismi vererek veya yol belirterek oluşturabiliriz.</w:t>
+      </w:r>
+    </w:p>
+    <w:p>
+      <w:pPr>
+        <w:rPr>
+          <w:rFonts w:ascii="Helvetica" w:hAnsi="Helvetica"/>
+        </w:rPr>
+      </w:pPr>
+      <w:r>
+        <w:rPr>
+          <w:rFonts w:ascii="Helvetica" w:hAnsi="Helvetica"/>
+        </w:rPr>
+        <w:t>File file = new File(“Oluşturmak istediğimiz dosyanın ismi ve uzantısı”);</w:t>
+      </w:r>
+    </w:p>
+    <w:p>
+      <w:pPr>
+        <w:rPr>
+          <w:rFonts w:ascii="Helvetica" w:hAnsi="Helvetica"/>
+        </w:rPr>
+      </w:pPr>
+      <w:r>
+        <w:rPr>
+          <w:rFonts w:ascii="Helvetica" w:hAnsi="Helvetica"/>
+        </w:rPr>
+        <w:t>//Dosya oluşturma metodu</w:t>
+      </w:r>
+    </w:p>
+    <w:p>
+      <w:pPr>
+        <w:rPr>
+          <w:rFonts w:ascii="Helvetica" w:hAnsi="Helvetica"/>
+        </w:rPr>
+      </w:pPr>
+      <w:r>
+        <w:rPr>
+          <w:rFonts w:ascii="Helvetica" w:hAnsi="Helvetica"/>
+        </w:rPr>
+        <w:t>file.createNewFile();</w:t>
+      </w:r>
+    </w:p>
+    <w:p>
+      <w:pPr>
+        <w:rPr>
+          <w:rFonts w:ascii="Helvetica" w:hAnsi="Helvetica"/>
+        </w:rPr>
+      </w:pPr>
+      <w:r>
+        <w:rPr>
+          <w:rFonts w:ascii="Helvetica" w:hAnsi="Helvetica"/>
+        </w:rPr>
+        <w:t>//Dosya silme metodu</w:t>
+      </w:r>
+    </w:p>
+    <w:p>
+      <w:pPr>
+        <w:rPr>
+          <w:rFonts w:ascii="Helvetica" w:hAnsi="Helvetica"/>
+        </w:rPr>
+      </w:pPr>
+      <w:r>
+        <w:rPr>
+          <w:rFonts w:ascii="Helvetica" w:hAnsi="Helvetica"/>
+        </w:rPr>
+        <w:t>file.delete();</w:t>
+      </w:r>
+    </w:p>
+    <w:p>
+      <w:pPr>
+        <w:rPr>
+          <w:rFonts w:ascii="Helvetica" w:hAnsi="Helvetica"/>
+        </w:rPr>
+      </w:pPr>
+      <w:r>
+        <w:rPr>
+          <w:rFonts w:ascii="Helvetica" w:hAnsi="Helvetica"/>
+        </w:rPr>
+        <w:lastRenderedPageBreak/>
+        <w:t>File file = new File(“Deneme”)</w:t>
+      </w:r>
+    </w:p>
+    <w:p>
+      <w:pPr>
+        <w:rPr>
+          <w:rFonts w:ascii="Helvetica" w:hAnsi="Helvetica"/>
+        </w:rPr>
+      </w:pPr>
+      <w:r>
+        <w:rPr>
+          <w:rFonts w:ascii="Helvetica" w:hAnsi="Helvetica"/>
+        </w:rPr>
+        <w:t>//</w:t>
+      </w:r>
+      <w:r>
+        <w:rPr>
+          <w:rFonts w:ascii="Helvetica" w:hAnsi="Helvetica"/>
+        </w:rPr>
+        <w:t>bu metod ile belirlediğimiz isimle bir dizin oluşturabiliriz.</w:t>
+      </w:r>
+    </w:p>
+    <w:p>
+      <w:pPr>
+        <w:rPr>
+          <w:rFonts w:ascii="Helvetica" w:hAnsi="Helvetica"/>
+        </w:rPr>
+      </w:pPr>
+      <w:r>
+        <w:rPr>
+          <w:rFonts w:ascii="Helvetica" w:hAnsi="Helvetica"/>
+        </w:rPr>
+        <w:t>file.</w:t>
+      </w:r>
+      <w:r>
+        <w:rPr>
+          <w:rFonts w:ascii="Helvetica" w:hAnsi="Helvetica"/>
+        </w:rPr>
+        <w:t xml:space="preserve">mkdir() </w:t>
+      </w:r>
+      <w:r>
+        <w:rPr>
+          <w:rFonts w:ascii="Helvetica" w:hAnsi="Helvetica"/>
+        </w:rPr>
+        <w:t>;</w:t>
+      </w:r>
+    </w:p>
+    <w:p>
+      <w:pPr>
+        <w:rPr>
+          <w:rFonts w:ascii="Helvetica" w:hAnsi="Helvetica"/>
+        </w:rPr>
+      </w:pPr>
+      <w:r>
+        <w:rPr>
+          <w:rFonts w:ascii="Helvetica" w:hAnsi="Helvetica"/>
+        </w:rPr>
+        <w:t>//Bu metod ile içe içe dizinleri tek seferde oluşturabiliriz.</w:t>
+      </w:r>
+      <w:r>
+        <w:rPr>
+          <w:rFonts w:ascii="Helvetica" w:hAnsi="Helvetica"/>
+        </w:rPr>
+        <w:t>file.mkdirs();</w:t>
+      </w:r>
+    </w:p>
+    <w:p>
+      <w:pPr>
+        <w:rPr>
+          <w:rFonts w:ascii="Helvetica" w:hAnsi="Helvetica"/>
+        </w:rPr>
+      </w:pPr>
+      <w:r>
+        <w:rPr>
+          <w:rFonts w:ascii="Helvetica" w:hAnsi="Helvetica"/>
+        </w:rPr>
+        <w:t>//</w:t>
+      </w:r>
+      <w:r>
+        <w:rPr>
+          <w:rFonts w:ascii="Helvetica" w:hAnsi="Helvetica"/>
+        </w:rPr>
+        <w:t>Dizin’in alt klasörlerini listeleme</w:t>
+      </w:r>
+    </w:p>
+    <w:p>
+      <w:pPr>
+        <w:rPr>
+          <w:rFonts w:ascii="Helvetica" w:hAnsi="Helvetica"/>
+        </w:rPr>
+      </w:pPr>
+      <w:r>
+        <w:rPr>
+          <w:rFonts w:ascii="Helvetica" w:hAnsi="Helvetica"/>
+        </w:rPr>
+        <w:t>File file = new File(“Dizin adı”)</w:t>
+      </w:r>
+    </w:p>
+    <w:p>
+      <w:pPr>
+        <w:rPr>
+          <w:rFonts w:ascii="Helvetica" w:hAnsi="Helvetica"/>
+        </w:rPr>
+      </w:pPr>
+      <w:r>
+        <w:rPr>
+          <w:rFonts w:ascii="Helvetica" w:hAnsi="Helvetica"/>
+        </w:rPr>
+        <w:t>String[] liste = dizin.list();</w:t>
+      </w:r>
+    </w:p>
+    <w:p>
+      <w:pPr>
+        <w:rPr>
+          <w:rFonts w:ascii="Helvetica" w:hAnsi="Helvetica"/>
+        </w:rPr>
+      </w:pPr>
+      <w:r>
+        <w:rPr>
+          <w:rFonts w:ascii="Helvetica" w:hAnsi="Helvetica"/>
+        </w:rPr>
+        <w:t>For(String str: liste){</w:t>
+      </w:r>
+    </w:p>
+    <w:p>
+      <w:pPr>
+        <w:rPr>
+          <w:rFonts w:ascii="Helvetica" w:hAnsi="Helvetica"/>
+        </w:rPr>
+      </w:pPr>
+      <w:r>
+        <w:rPr>
+          <w:rFonts w:ascii="Helvetica" w:hAnsi="Helvetica"/>
+        </w:rPr>
+        <w:t>System.out.println();</w:t>
+      </w:r>
+    </w:p>
+    <w:p>
+      <w:pPr>
+        <w:rPr>
+          <w:rFonts w:ascii="Helvetica" w:hAnsi="Helvetica"/>
+        </w:rPr>
+      </w:pPr>
+      <w:r>
+        <w:rPr>
+          <w:rFonts w:ascii="Helvetica" w:hAnsi="Helvetica"/>
+        </w:rPr>
+        <w:t>}</w:t>
+      </w:r>
+    </w:p>
+    <w:p>
+      <w:pPr>
+        <w:rPr>
+          <w:rFonts w:ascii="Helvetica" w:hAnsi="Helvetica"/>
+          <w:color w:val="FF0000"/>
+        </w:rPr>
+      </w:pPr>
+      <w:r>
+        <w:rPr>
+          <w:rFonts w:ascii="Helvetica" w:hAnsi="Helvetica"/>
+          <w:color w:val="FF0000"/>
+        </w:rPr>
+        <w:t>FileInputStream:</w:t>
+      </w:r>
+    </w:p>
+    <w:p>
+      <w:pPr>
+        <w:rPr>
+          <w:rFonts w:ascii="Helvetica" w:hAnsi="Helvetica"/>
+        </w:rPr>
+      </w:pPr>
+      <w:r>
+        <w:rPr>
+          <w:rFonts w:ascii="Helvetica" w:hAnsi="Helvetica"/>
+        </w:rPr>
+        <w:t>InputStream’den miras alan bu sınıf byte byte veri almamızı sağlar.</w:t>
+      </w:r>
+      <w:r>
+        <w:rPr>
+          <w:rFonts w:ascii="Helvetica" w:hAnsi="Helvetica"/>
+        </w:rPr>
+        <w:t xml:space="preserve"> Contructer içerisine bir dosya objesi veya dosya adı yazılabilir.</w:t>
+      </w:r>
+    </w:p>
+    <w:p>
+      <w:pPr>
+        <w:rPr>
+          <w:rFonts w:ascii="Helvetica" w:hAnsi="Helvetica"/>
+        </w:rPr>
+      </w:pPr>
+      <w:r>
+        <w:rPr>
+          <w:rFonts w:ascii="Helvetica" w:hAnsi="Helvetica"/>
+        </w:rPr>
+        <w:t>try{</w:t>
+      </w:r>
+    </w:p>
+    <w:p>
+      <w:pPr>
+        <w:rPr>
+          <w:rFonts w:ascii="Helvetica" w:hAnsi="Helvetica"/>
+        </w:rPr>
+      </w:pPr>
+      <w:r>
+        <w:rPr>
+          <w:rFonts w:ascii="Helvetica" w:hAnsi="Helvetica"/>
+        </w:rPr>
+        <w:t>FileInputSteam input = new FileInputStream(“deneme.txt”)</w:t>
+      </w:r>
+    </w:p>
+    <w:p>
+      <w:pPr>
+        <w:rPr>
+          <w:rFonts w:ascii="Helvetica" w:hAnsi="Helvetica"/>
+        </w:rPr>
+      </w:pPr>
+      <w:r>
+        <w:rPr>
+          <w:rFonts w:ascii="Helvetica" w:hAnsi="Helvetica"/>
+        </w:rPr>
+        <w:t>}carch(FileNotFoundException e){</w:t>
+      </w:r>
+    </w:p>
+    <w:p>
+      <w:pPr>
+        <w:rPr>
+          <w:rFonts w:ascii="Helvetica" w:hAnsi="Helvetica"/>
+        </w:rPr>
+      </w:pPr>
+      <w:r>
+        <w:rPr>
+          <w:rFonts w:ascii="Helvetica" w:hAnsi="Helvetica"/>
+        </w:rPr>
+        <w:t>System.out.println(e.getMessage());</w:t>
+      </w:r>
+    </w:p>
+    <w:p>
+      <w:pPr>
+        <w:rPr>
+          <w:rFonts w:ascii="Helvetica" w:hAnsi="Helvetica"/>
+        </w:rPr>
+      </w:pPr>
+      <w:r>
+        <w:rPr>
+          <w:rFonts w:ascii="Helvetica" w:hAnsi="Helvetica"/>
+        </w:rPr>
+        <w:t>}</w:t>
+      </w:r>
+    </w:p>
+    <w:p>
+      <w:pPr>
+        <w:rPr>
+          <w:rFonts w:ascii="Helvetica" w:hAnsi="Helvetica"/>
+        </w:rPr>
+      </w:pPr>
+      <w:r>
+        <w:rPr>
+          <w:rFonts w:ascii="Helvetica" w:hAnsi="Helvetica"/>
+        </w:rPr>
+        <w:t>//dosyadan byte olarak beri okumak için kullanılır tek karakter okur</w:t>
+      </w:r>
+    </w:p>
+    <w:p>
+      <w:pPr>
+        <w:rPr>
+          <w:rFonts w:ascii="Helvetica" w:hAnsi="Helvetica"/>
+        </w:rPr>
+      </w:pPr>
+      <w:r>
+        <w:rPr>
+          <w:rFonts w:ascii="Helvetica" w:hAnsi="Helvetica"/>
+        </w:rPr>
+        <w:t>input.read();</w:t>
+      </w:r>
+      <w:r>
+        <w:rPr>
+          <w:rFonts w:ascii="Helvetica" w:hAnsi="Helvetica"/>
+        </w:rPr>
+        <w:t>//sayısal bir değer döndürür.</w:t>
+      </w:r>
+    </w:p>
+    <w:p>
+      <w:pPr>
+        <w:rPr>
+          <w:rFonts w:ascii="Helvetica" w:hAnsi="Helvetica"/>
+        </w:rPr>
+      </w:pPr>
+      <w:r>
+        <w:rPr>
+          <w:rFonts w:ascii="Helvetica" w:hAnsi="Helvetica"/>
+        </w:rPr>
+        <w:t>// dosyada okunabilecek kaç adet karakter olduğunu sayısal olarak verir.</w:t>
+      </w:r>
+    </w:p>
+    <w:p>
+      <w:pPr>
+        <w:rPr>
+          <w:rFonts w:ascii="Helvetica" w:hAnsi="Helvetica"/>
+        </w:rPr>
+      </w:pPr>
+      <w:r>
+        <w:rPr>
+          <w:rFonts w:ascii="Helvetica" w:hAnsi="Helvetica"/>
+        </w:rPr>
+        <w:t>İnput.available()</w:t>
+      </w:r>
+    </w:p>
+    <w:p>
+      <w:pPr>
+        <w:rPr>
+          <w:rFonts w:ascii="Helvetica" w:hAnsi="Helvetica"/>
+        </w:rPr>
+      </w:pPr>
+      <w:r>
+        <w:rPr>
+          <w:rFonts w:ascii="Helvetica" w:hAnsi="Helvetica"/>
+        </w:rPr>
+        <w:t>//skip dosya okunurken atlanacak karakter sayısını girmemizi sağlar aşağıdaki kodla 5 karakter atlamayı sağlar.</w:t>
+      </w:r>
+    </w:p>
+    <w:p>
+      <w:pPr>
+        <w:rPr>
+          <w:rFonts w:ascii="Helvetica" w:hAnsi="Helvetica"/>
+        </w:rPr>
+      </w:pPr>
+      <w:r>
+        <w:rPr>
+          <w:rFonts w:ascii="Helvetica" w:hAnsi="Helvetica"/>
+        </w:rPr>
+        <w:t>İnput.skip(5)</w:t>
+      </w:r>
+    </w:p>
+    <w:p>
+      <w:pPr>
+        <w:rPr>
+          <w:rFonts w:ascii="Helvetica" w:hAnsi="Helvetica"/>
+          <w:color w:val="FF0000"/>
+        </w:rPr>
+      </w:pPr>
+      <w:r>
+        <w:rPr>
+          <w:rFonts w:ascii="Helvetica" w:hAnsi="Helvetica"/>
+          <w:color w:val="FF0000"/>
+        </w:rPr>
+        <w:t>FileOutputStream:</w:t>
+      </w:r>
+    </w:p>
+    <w:p>
+      <w:pPr>
+        <w:rPr>
+          <w:rFonts w:ascii="Helvetica" w:hAnsi="Helvetica"/>
+        </w:rPr>
+      </w:pPr>
+      <w:r>
+        <w:rPr>
+          <w:rFonts w:ascii="Helvetica" w:hAnsi="Helvetica"/>
+        </w:rPr>
+        <w:t>FileOutputStream ile dosyaya yazma işlemi gerçekleştirebiliriz, eğer içerisindeki verileri silmeyip dosyaya ekleme yapmak istiyorsak, metoda true parametresi eklememiz gerekir.</w:t>
+      </w:r>
+    </w:p>
+    <w:p>
+      <w:pPr>
+        <w:pStyle w:val="HTMLPreformatted"/>
+        <w:shd w:val="clear" w:color="auto" w:fill="FFFFFF"/>
+        <w:rPr>
+          <w:color w:val="080808"/>
+        </w:rPr>
+      </w:pPr>
+      <w:r>
+        <w:rPr>
+          <w:color w:val="0033B3"/>
+        </w:rPr>
+        <w:t xml:space="preserve">try </w:t>
+      </w:r>
+      <w:r>
+        <w:rPr>
+          <w:color w:val="080808"/>
+        </w:rPr>
+        <w:t>{</w:t>
+      </w:r>
+      <w:r>
+        <w:rPr>
+          <w:color w:val="080808"/>
+        </w:rPr>
+        <w:br/>
+        <w:t xml:space="preserve">    </w:t>
+      </w:r>
+      <w:r>
+        <w:rPr>
+          <w:color w:val="000000"/>
+        </w:rPr>
+        <w:t>FileOutputStream output</w:t>
+      </w:r>
+      <w:r>
+        <w:rPr>
+          <w:color w:val="080808"/>
+        </w:rPr>
+        <w:t>=</w:t>
+      </w:r>
+      <w:r>
+        <w:rPr>
+          <w:color w:val="0033B3"/>
+        </w:rPr>
+        <w:t xml:space="preserve">new </w:t>
+      </w:r>
+      <w:r>
+        <w:rPr>
+          <w:color w:val="080808"/>
+        </w:rPr>
+        <w:t>FileOutputStream(</w:t>
+      </w:r>
+      <w:r>
+        <w:rPr>
+          <w:color w:val="067D17"/>
+        </w:rPr>
+        <w:t>"deneme.txt"</w:t>
+      </w:r>
+      <w:r>
+        <w:rPr>
+          <w:color w:val="080808"/>
+        </w:rPr>
+        <w:t>,</w:t>
+      </w:r>
+      <w:r>
+        <w:rPr>
+          <w:color w:val="0033B3"/>
+        </w:rPr>
+        <w:t>true</w:t>
+      </w:r>
+      <w:r>
+        <w:rPr>
+          <w:color w:val="080808"/>
+        </w:rPr>
+        <w:t>);</w:t>
+      </w:r>
+      <w:r>
+        <w:rPr>
+          <w:color w:val="080808"/>
+        </w:rPr>
+        <w:br/>
+        <w:t xml:space="preserve">} </w:t>
+      </w:r>
+      <w:r>
+        <w:rPr>
+          <w:color w:val="0033B3"/>
+        </w:rPr>
+        <w:t xml:space="preserve">catch </w:t>
+      </w:r>
+      <w:r>
+        <w:rPr>
+          <w:color w:val="080808"/>
+        </w:rPr>
+        <w:t>(</w:t>
+      </w:r>
+      <w:r>
+        <w:rPr>
+          <w:color w:val="000000"/>
+        </w:rPr>
+        <w:t>FileNotFoundException e</w:t>
+      </w:r>
+      <w:r>
+        <w:rPr>
+          <w:color w:val="080808"/>
+        </w:rPr>
+        <w:t>) {</w:t>
+      </w:r>
+      <w:r>
+        <w:rPr>
+          <w:color w:val="080808"/>
+        </w:rPr>
+        <w:br/>
+        <w:t xml:space="preserve">    </w:t>
+      </w:r>
+      <w:r>
+        <w:rPr>
+          <w:color w:val="0033B3"/>
+        </w:rPr>
+        <w:t xml:space="preserve">throw new </w:t>
+      </w:r>
+      <w:r>
+        <w:rPr>
+          <w:color w:val="080808"/>
+        </w:rPr>
+        <w:t>RuntimeException(</w:t>
+      </w:r>
+      <w:r>
+        <w:rPr>
+          <w:color w:val="000000"/>
+        </w:rPr>
+        <w:t>e</w:t>
+      </w:r>
+      <w:r>
+        <w:rPr>
+          <w:color w:val="080808"/>
+        </w:rPr>
+        <w:t>);</w:t>
+      </w:r>
+      <w:r>
+        <w:rPr>
+          <w:color w:val="080808"/>
+        </w:rPr>
+        <w:br/>
+        <w:t>}</w:t>
+      </w:r>
+    </w:p>
+    <w:p>
+      <w:pPr>
+        <w:rPr>
+          <w:rFonts w:ascii="Helvetica" w:hAnsi="Helvetica"/>
+        </w:rPr>
+      </w:pPr>
+      <w:r>
+        <w:rPr>
+          <w:rFonts w:ascii="Helvetica" w:hAnsi="Helvetica"/>
+        </w:rPr>
+        <w:t>String değerleri FileOutputStream ile yazdırmak için önce byte a çevirmemiz gerekir.</w:t>
+      </w:r>
+    </w:p>
+    <w:p>
+      <w:pPr>
+        <w:pStyle w:val="HTMLPreformatted"/>
+        <w:shd w:val="clear" w:color="auto" w:fill="FFFFFF"/>
+        <w:rPr>
+          <w:color w:val="080808"/>
+        </w:rPr>
+      </w:pPr>
+      <w:r>
+        <w:rPr>
+          <w:color w:val="000000"/>
+        </w:rPr>
+        <w:t>String text</w:t>
+      </w:r>
+      <w:r>
+        <w:rPr>
+          <w:color w:val="080808"/>
+        </w:rPr>
+        <w:t>=</w:t>
+      </w:r>
+      <w:r>
+        <w:rPr>
+          <w:color w:val="067D17"/>
+        </w:rPr>
+        <w:t>"</w:t>
+      </w:r>
+      <w:r>
+        <w:rPr>
+          <w:color w:val="0037A6"/>
+        </w:rPr>
+        <w:t>\n</w:t>
+      </w:r>
+      <w:r>
+        <w:rPr>
+          <w:color w:val="067D17"/>
+        </w:rPr>
+        <w:t xml:space="preserve"> Deneme yazısı, bu yöntem ile dosyaya yazma işlemi gerçekleştirilir."</w:t>
+      </w:r>
+      <w:r>
+        <w:rPr>
+          <w:color w:val="080808"/>
+        </w:rPr>
+        <w:t>;</w:t>
+      </w:r>
+      <w:r>
+        <w:rPr>
+          <w:color w:val="080808"/>
+        </w:rPr>
+        <w:br/>
+      </w:r>
+      <w:r>
+        <w:rPr>
+          <w:color w:val="0033B3"/>
+        </w:rPr>
+        <w:t>byte</w:t>
+      </w:r>
+      <w:r>
+        <w:rPr>
+          <w:color w:val="080808"/>
+        </w:rPr>
+        <w:t xml:space="preserve">[] </w:t>
+      </w:r>
+      <w:r>
+        <w:rPr>
+          <w:color w:val="000000"/>
+        </w:rPr>
+        <w:t>bytesOftext</w:t>
+      </w:r>
+      <w:r>
+        <w:rPr>
+          <w:color w:val="080808"/>
+        </w:rPr>
+        <w:t>=</w:t>
+      </w:r>
+      <w:r>
+        <w:rPr>
+          <w:color w:val="000000"/>
+        </w:rPr>
+        <w:t>text</w:t>
+      </w:r>
+      <w:r>
+        <w:rPr>
+          <w:color w:val="080808"/>
+        </w:rPr>
+        <w:t>.getBytes();</w:t>
+      </w:r>
+      <w:r>
+        <w:rPr>
+          <w:color w:val="080808"/>
+        </w:rPr>
+        <w:br/>
+      </w:r>
+      <w:r>
+        <w:rPr>
+          <w:color w:val="000000"/>
+        </w:rPr>
+        <w:lastRenderedPageBreak/>
+        <w:t>output</w:t>
+      </w:r>
+      <w:r>
+        <w:rPr>
+          <w:color w:val="080808"/>
+        </w:rPr>
+        <w:t>.write(</w:t>
+      </w:r>
+      <w:r>
+        <w:rPr>
+          <w:color w:val="000000"/>
+        </w:rPr>
+        <w:t>bytesOftext</w:t>
+      </w:r>
+      <w:r>
+        <w:rPr>
+          <w:color w:val="080808"/>
+        </w:rPr>
+        <w:t>);</w:t>
+      </w:r>
+      <w:r>
+        <w:rPr>
+          <w:color w:val="080808"/>
+        </w:rPr>
+        <w:br/>
+      </w:r>
+      <w:r>
+        <w:rPr>
+          <w:color w:val="000000"/>
+        </w:rPr>
+        <w:t>output</w:t>
+      </w:r>
+      <w:r>
+        <w:rPr>
+          <w:color w:val="080808"/>
+        </w:rPr>
+        <w:t>.close();</w:t>
+      </w:r>
+    </w:p>
+    <w:p>
+      <w:pPr>
+        <w:rPr>
+          <w:rFonts w:ascii="Helvetica" w:hAnsi="Helvetica"/>
+        </w:rPr>
+      </w:pPr>
       <w:bookmarkStart w:id="0" w:name="_GoBack"/>
       <w:bookmarkEnd w:id="0"/>
+    </w:p>
+    <w:p>
+      <w:pPr>
+        <w:rPr>
+          <w:rFonts w:ascii="Helvetica" w:hAnsi="Helvetica"/>
+        </w:rPr>
+      </w:pPr>
+    </w:p>
+    <w:p>
+      <w:pPr>
+        <w:rPr>
+          <w:rFonts w:ascii="Helvetica" w:hAnsi="Helvetica"/>
+        </w:rPr>
+      </w:pPr>
     </w:p>
     <w:sectPr>
       <w:pgSz w:w="11906" w:h="16838"/>
@@ -3944,6 +4882,10 @@
     </w:sectPr>
   </w:body>
 </w:document>
+</file>
+
+<file path=word/numbering.xml><?xml version="1.0" encoding="utf-8"?>
+<w:numbering xmlns:wpc="http://schemas.microsoft.com/office/word/2010/wordprocessingCanvas" xmlns:cx="http://schemas.microsoft.com/office/drawing/2014/chartex" xmlns:mc="http://schemas.openxmlformats.org/markup-compatibility/2006" xmlns:o="urn:schemas-microsoft-com:office:office" xmlns:r="http://schemas.openxmlformats.org/officeDocument/2006/relationships" xmlns:m="http://schemas.openxmlformats.org/officeDocument/2006/math" xmlns:v="urn:schemas-microsoft-com:vml" xmlns:wp14="http://schemas.microsoft.com/office/word/2010/wordprocessingDrawing" xmlns:wp="http://schemas.openxmlformats.org/drawingml/2006/wordprocessingDrawing" xmlns:w10="urn:schemas-microsoft-com:office:word" xmlns:w="http://schemas.openxmlformats.org/wordprocessingml/2006/main" xmlns:w14="http://schemas.microsoft.com/office/word/2010/wordml" xmlns:w15="http://schemas.microsoft.com/office/word/2012/wordml" xmlns:w16se="http://schemas.microsoft.com/office/word/2015/wordml/symex" xmlns:wpg="http://schemas.microsoft.com/office/word/2010/wordprocessingGroup" xmlns:wpi="http://schemas.microsoft.com/office/word/2010/wordprocessingInk" xmlns:wne="http://schemas.microsoft.com/office/word/2006/wordml" xmlns:wps="http://schemas.microsoft.com/office/word/2010/wordprocessingShape" mc:Ignorable="w14 w15 w16se wp14"/>
 </file>
 
 <file path=word/styles.xml><?xml version="1.0" encoding="utf-8"?>

</xml_diff>

<commit_message>
BufferedReaderWriter | PrintWriter | kodlar ve çalışma notları
</commit_message>
<xml_diff>
--- a/java102.docx
+++ b/java102.docx
@@ -7652,8 +7652,1126 @@
           <w:rFonts w:ascii="Helvetica" w:hAnsi="Helvetica"/>
         </w:rPr>
       </w:pPr>
+    </w:p>
+    <w:p>
+      <w:pPr>
+        <w:rPr>
+          <w:rFonts w:ascii="Helvetica" w:hAnsi="Helvetica"/>
+          <w:color w:val="FF0000"/>
+        </w:rPr>
+      </w:pPr>
+      <w:r>
+        <w:rPr>
+          <w:rFonts w:ascii="Helvetica" w:hAnsi="Helvetica"/>
+          <w:color w:val="FF0000"/>
+        </w:rPr>
+        <w:t>FileReader:</w:t>
+      </w:r>
+    </w:p>
+    <w:p>
+      <w:pPr>
+        <w:rPr>
+          <w:rFonts w:ascii="Helvetica" w:hAnsi="Helvetica"/>
+        </w:rPr>
+      </w:pPr>
+      <w:r>
+        <w:rPr>
+          <w:rFonts w:ascii="Helvetica" w:hAnsi="Helvetica"/>
+        </w:rPr>
+        <w:t>Dosyadan veri okuyabilmemizi sağlayan bir sınıftır, constructor’ında chatset de belirleyebiliriz.</w:t>
+      </w:r>
+    </w:p>
+    <w:p>
+      <w:pPr>
+        <w:shd w:val="clear" w:color="auto" w:fill="FFFFFF"/>
+        <w:tabs>
+          <w:tab w:val="left" w:pos="916"/>
+          <w:tab w:val="left" w:pos="1832"/>
+          <w:tab w:val="left" w:pos="2748"/>
+          <w:tab w:val="left" w:pos="3664"/>
+          <w:tab w:val="left" w:pos="4580"/>
+          <w:tab w:val="left" w:pos="5496"/>
+          <w:tab w:val="left" w:pos="6412"/>
+          <w:tab w:val="left" w:pos="7328"/>
+          <w:tab w:val="left" w:pos="8244"/>
+          <w:tab w:val="left" w:pos="9160"/>
+          <w:tab w:val="left" w:pos="10076"/>
+          <w:tab w:val="left" w:pos="10992"/>
+          <w:tab w:val="left" w:pos="11908"/>
+          <w:tab w:val="left" w:pos="12824"/>
+          <w:tab w:val="left" w:pos="13740"/>
+          <w:tab w:val="left" w:pos="14656"/>
+        </w:tabs>
+        <w:spacing w:after="0" w:line="240" w:lineRule="auto"/>
+        <w:rPr>
+          <w:rFonts w:ascii="Courier New" w:eastAsia="Times New Roman" w:hAnsi="Courier New" w:cs="Courier New"/>
+          <w:color w:val="080808"/>
+          <w:sz w:val="20"/>
+          <w:szCs w:val="20"/>
+          <w:lang w:eastAsia="tr-TR"/>
+        </w:rPr>
+      </w:pPr>
+      <w:r>
+        <w:rPr>
+          <w:rFonts w:ascii="Courier New" w:eastAsia="Times New Roman" w:hAnsi="Courier New" w:cs="Courier New"/>
+          <w:color w:val="000000"/>
+          <w:sz w:val="20"/>
+          <w:szCs w:val="20"/>
+          <w:lang w:eastAsia="tr-TR"/>
+        </w:rPr>
+        <w:t xml:space="preserve">FileReader readFile </w:t>
+      </w:r>
+      <w:r>
+        <w:rPr>
+          <w:rFonts w:ascii="Courier New" w:eastAsia="Times New Roman" w:hAnsi="Courier New" w:cs="Courier New"/>
+          <w:color w:val="080808"/>
+          <w:sz w:val="20"/>
+          <w:szCs w:val="20"/>
+          <w:lang w:eastAsia="tr-TR"/>
+        </w:rPr>
+        <w:t xml:space="preserve">= </w:t>
+      </w:r>
+      <w:r>
+        <w:rPr>
+          <w:rFonts w:ascii="Courier New" w:eastAsia="Times New Roman" w:hAnsi="Courier New" w:cs="Courier New"/>
+          <w:color w:val="0033B3"/>
+          <w:sz w:val="20"/>
+          <w:szCs w:val="20"/>
+          <w:lang w:eastAsia="tr-TR"/>
+        </w:rPr>
+        <w:t xml:space="preserve">new </w:t>
+      </w:r>
+      <w:r>
+        <w:rPr>
+          <w:rFonts w:ascii="Courier New" w:eastAsia="Times New Roman" w:hAnsi="Courier New" w:cs="Courier New"/>
+          <w:color w:val="080808"/>
+          <w:sz w:val="20"/>
+          <w:szCs w:val="20"/>
+          <w:lang w:eastAsia="tr-TR"/>
+        </w:rPr>
+        <w:t>FileReader(</w:t>
+      </w:r>
+      <w:r>
+        <w:rPr>
+          <w:rFonts w:ascii="Courier New" w:eastAsia="Times New Roman" w:hAnsi="Courier New" w:cs="Courier New"/>
+          <w:color w:val="067D17"/>
+          <w:sz w:val="20"/>
+          <w:szCs w:val="20"/>
+          <w:lang w:eastAsia="tr-TR"/>
+        </w:rPr>
+        <w:t>"deneme.txt"</w:t>
+      </w:r>
+      <w:r>
+        <w:rPr>
+          <w:rFonts w:ascii="Courier New" w:eastAsia="Times New Roman" w:hAnsi="Courier New" w:cs="Courier New"/>
+          <w:color w:val="080808"/>
+          <w:sz w:val="20"/>
+          <w:szCs w:val="20"/>
+          <w:lang w:eastAsia="tr-TR"/>
+        </w:rPr>
+        <w:t xml:space="preserve">, </w:t>
+      </w:r>
+      <w:r>
+        <w:rPr>
+          <w:rFonts w:ascii="Courier New" w:eastAsia="Times New Roman" w:hAnsi="Courier New" w:cs="Courier New"/>
+          <w:color w:val="000000"/>
+          <w:sz w:val="20"/>
+          <w:szCs w:val="20"/>
+          <w:lang w:eastAsia="tr-TR"/>
+        </w:rPr>
+        <w:t>Charset</w:t>
+      </w:r>
+      <w:r>
+        <w:rPr>
+          <w:rFonts w:ascii="Courier New" w:eastAsia="Times New Roman" w:hAnsi="Courier New" w:cs="Courier New"/>
+          <w:color w:val="080808"/>
+          <w:sz w:val="20"/>
+          <w:szCs w:val="20"/>
+          <w:lang w:eastAsia="tr-TR"/>
+        </w:rPr>
+        <w:t>.</w:t>
+      </w:r>
+      <w:r>
+        <w:rPr>
+          <w:rFonts w:ascii="Courier New" w:eastAsia="Times New Roman" w:hAnsi="Courier New" w:cs="Courier New"/>
+          <w:i/>
+          <w:iCs/>
+          <w:color w:val="080808"/>
+          <w:sz w:val="20"/>
+          <w:szCs w:val="20"/>
+          <w:lang w:eastAsia="tr-TR"/>
+        </w:rPr>
+        <w:t>forName</w:t>
+      </w:r>
+      <w:r>
+        <w:rPr>
+          <w:rFonts w:ascii="Courier New" w:eastAsia="Times New Roman" w:hAnsi="Courier New" w:cs="Courier New"/>
+          <w:color w:val="080808"/>
+          <w:sz w:val="20"/>
+          <w:szCs w:val="20"/>
+          <w:lang w:eastAsia="tr-TR"/>
+        </w:rPr>
+        <w:t>(</w:t>
+      </w:r>
+      <w:r>
+        <w:rPr>
+          <w:rFonts w:ascii="Courier New" w:eastAsia="Times New Roman" w:hAnsi="Courier New" w:cs="Courier New"/>
+          <w:color w:val="067D17"/>
+          <w:sz w:val="20"/>
+          <w:szCs w:val="20"/>
+          <w:lang w:eastAsia="tr-TR"/>
+        </w:rPr>
+        <w:t>"UTF8"</w:t>
+      </w:r>
+      <w:r>
+        <w:rPr>
+          <w:rFonts w:ascii="Courier New" w:eastAsia="Times New Roman" w:hAnsi="Courier New" w:cs="Courier New"/>
+          <w:color w:val="080808"/>
+          <w:sz w:val="20"/>
+          <w:szCs w:val="20"/>
+          <w:lang w:eastAsia="tr-TR"/>
+        </w:rPr>
+        <w:t>));</w:t>
+      </w:r>
+    </w:p>
+    <w:p>
+      <w:pPr>
+        <w:rPr>
+          <w:rFonts w:ascii="Helvetica" w:hAnsi="Helvetica"/>
+        </w:rPr>
+      </w:pPr>
+    </w:p>
+    <w:p>
+      <w:pPr>
+        <w:rPr>
+          <w:rFonts w:ascii="Helvetica" w:hAnsi="Helvetica"/>
+          <w:color w:val="FF0000"/>
+        </w:rPr>
+      </w:pPr>
+      <w:r>
+        <w:rPr>
+          <w:rFonts w:ascii="Helvetica" w:hAnsi="Helvetica"/>
+          <w:color w:val="FF0000"/>
+        </w:rPr>
+        <w:t>FileWriter:</w:t>
+      </w:r>
+    </w:p>
+    <w:p>
+      <w:pPr>
+        <w:rPr>
+          <w:rFonts w:ascii="Helvetica" w:hAnsi="Helvetica"/>
+        </w:rPr>
+      </w:pPr>
+      <w:r>
+        <w:rPr>
+          <w:rFonts w:ascii="Helvetica" w:hAnsi="Helvetica"/>
+        </w:rPr>
+        <w:t>Dosyaya veri yazmamızı sağlayan bir class’dır, kendi içerisinde bir FileOutputSream nesnesi barındırır ve yazma işlemini bunun üzerinden gerçekleştirir.</w:t>
+      </w:r>
+    </w:p>
+    <w:p>
+      <w:pPr>
+        <w:shd w:val="clear" w:color="auto" w:fill="FFFFFF"/>
+        <w:tabs>
+          <w:tab w:val="left" w:pos="916"/>
+          <w:tab w:val="left" w:pos="1832"/>
+          <w:tab w:val="left" w:pos="2748"/>
+          <w:tab w:val="left" w:pos="3664"/>
+          <w:tab w:val="left" w:pos="4580"/>
+          <w:tab w:val="left" w:pos="5496"/>
+          <w:tab w:val="left" w:pos="6412"/>
+          <w:tab w:val="left" w:pos="7328"/>
+          <w:tab w:val="left" w:pos="8244"/>
+          <w:tab w:val="left" w:pos="9160"/>
+          <w:tab w:val="left" w:pos="10076"/>
+          <w:tab w:val="left" w:pos="10992"/>
+          <w:tab w:val="left" w:pos="11908"/>
+          <w:tab w:val="left" w:pos="12824"/>
+          <w:tab w:val="left" w:pos="13740"/>
+          <w:tab w:val="left" w:pos="14656"/>
+        </w:tabs>
+        <w:spacing w:after="0" w:line="240" w:lineRule="auto"/>
+        <w:rPr>
+          <w:rFonts w:ascii="Courier New" w:eastAsia="Times New Roman" w:hAnsi="Courier New" w:cs="Courier New"/>
+          <w:color w:val="080808"/>
+          <w:sz w:val="20"/>
+          <w:szCs w:val="20"/>
+          <w:lang w:eastAsia="tr-TR"/>
+        </w:rPr>
+      </w:pPr>
+      <w:r>
+        <w:rPr>
+          <w:rFonts w:ascii="Courier New" w:eastAsia="Times New Roman" w:hAnsi="Courier New" w:cs="Courier New"/>
+          <w:color w:val="000000"/>
+          <w:sz w:val="20"/>
+          <w:szCs w:val="20"/>
+          <w:lang w:eastAsia="tr-TR"/>
+        </w:rPr>
+        <w:t>FileWriter writerFİle</w:t>
+      </w:r>
+      <w:r>
+        <w:rPr>
+          <w:rFonts w:ascii="Courier New" w:eastAsia="Times New Roman" w:hAnsi="Courier New" w:cs="Courier New"/>
+          <w:color w:val="080808"/>
+          <w:sz w:val="20"/>
+          <w:szCs w:val="20"/>
+          <w:lang w:eastAsia="tr-TR"/>
+        </w:rPr>
+        <w:t>=</w:t>
+      </w:r>
+      <w:r>
+        <w:rPr>
+          <w:rFonts w:ascii="Courier New" w:eastAsia="Times New Roman" w:hAnsi="Courier New" w:cs="Courier New"/>
+          <w:color w:val="0033B3"/>
+          <w:sz w:val="20"/>
+          <w:szCs w:val="20"/>
+          <w:lang w:eastAsia="tr-TR"/>
+        </w:rPr>
+        <w:t xml:space="preserve">new </w:t>
+      </w:r>
+      <w:r>
+        <w:rPr>
+          <w:rFonts w:ascii="Courier New" w:eastAsia="Times New Roman" w:hAnsi="Courier New" w:cs="Courier New"/>
+          <w:color w:val="080808"/>
+          <w:sz w:val="20"/>
+          <w:szCs w:val="20"/>
+          <w:lang w:eastAsia="tr-TR"/>
+        </w:rPr>
+        <w:t>FileWriter(</w:t>
+      </w:r>
+      <w:r>
+        <w:rPr>
+          <w:rFonts w:ascii="Courier New" w:eastAsia="Times New Roman" w:hAnsi="Courier New" w:cs="Courier New"/>
+          <w:color w:val="067D17"/>
+          <w:sz w:val="20"/>
+          <w:szCs w:val="20"/>
+          <w:lang w:eastAsia="tr-TR"/>
+        </w:rPr>
+        <w:t>"fileWriterOut.txt"</w:t>
+      </w:r>
+      <w:r>
+        <w:rPr>
+          <w:rFonts w:ascii="Courier New" w:eastAsia="Times New Roman" w:hAnsi="Courier New" w:cs="Courier New"/>
+          <w:color w:val="080808"/>
+          <w:sz w:val="20"/>
+          <w:szCs w:val="20"/>
+          <w:lang w:eastAsia="tr-TR"/>
+        </w:rPr>
+        <w:t>);</w:t>
+      </w:r>
+      <w:r>
+        <w:rPr>
+          <w:rFonts w:ascii="Courier New" w:eastAsia="Times New Roman" w:hAnsi="Courier New" w:cs="Courier New"/>
+          <w:color w:val="080808"/>
+          <w:sz w:val="20"/>
+          <w:szCs w:val="20"/>
+          <w:lang w:eastAsia="tr-TR"/>
+        </w:rPr>
+        <w:br/>
+      </w:r>
+      <w:r>
+        <w:rPr>
+          <w:rFonts w:ascii="Courier New" w:eastAsia="Times New Roman" w:hAnsi="Courier New" w:cs="Courier New"/>
+          <w:color w:val="000000"/>
+          <w:sz w:val="20"/>
+          <w:szCs w:val="20"/>
+          <w:lang w:eastAsia="tr-TR"/>
+        </w:rPr>
+        <w:t>writerFİle</w:t>
+      </w:r>
+      <w:r>
+        <w:rPr>
+          <w:rFonts w:ascii="Courier New" w:eastAsia="Times New Roman" w:hAnsi="Courier New" w:cs="Courier New"/>
+          <w:color w:val="080808"/>
+          <w:sz w:val="20"/>
+          <w:szCs w:val="20"/>
+          <w:lang w:eastAsia="tr-TR"/>
+        </w:rPr>
+        <w:t>.write(</w:t>
+      </w:r>
+      <w:r>
+        <w:rPr>
+          <w:rFonts w:ascii="Courier New" w:eastAsia="Times New Roman" w:hAnsi="Courier New" w:cs="Courier New"/>
+          <w:color w:val="000000"/>
+          <w:sz w:val="20"/>
+          <w:szCs w:val="20"/>
+          <w:lang w:eastAsia="tr-TR"/>
+        </w:rPr>
+        <w:t>data</w:t>
+      </w:r>
+      <w:r>
+        <w:rPr>
+          <w:rFonts w:ascii="Courier New" w:eastAsia="Times New Roman" w:hAnsi="Courier New" w:cs="Courier New"/>
+          <w:color w:val="080808"/>
+          <w:sz w:val="20"/>
+          <w:szCs w:val="20"/>
+          <w:lang w:eastAsia="tr-TR"/>
+        </w:rPr>
+        <w:t>);</w:t>
+      </w:r>
+    </w:p>
+    <w:p>
+      <w:pPr>
+        <w:rPr>
+          <w:rFonts w:ascii="Helvetica" w:hAnsi="Helvetica"/>
+        </w:rPr>
+      </w:pPr>
+    </w:p>
+    <w:p>
+      <w:pPr>
+        <w:rPr>
+          <w:rFonts w:ascii="Helvetica" w:hAnsi="Helvetica"/>
+          <w:color w:val="FF0000"/>
+        </w:rPr>
+      </w:pPr>
+      <w:r>
+        <w:rPr>
+          <w:rFonts w:ascii="Helvetica" w:hAnsi="Helvetica"/>
+          <w:color w:val="FF0000"/>
+        </w:rPr>
+        <w:lastRenderedPageBreak/>
+        <w:t>BufferedReader:</w:t>
+      </w:r>
+    </w:p>
+    <w:p>
+      <w:pPr>
+        <w:rPr>
+          <w:rFonts w:ascii="Helvetica" w:hAnsi="Helvetica"/>
+        </w:rPr>
+      </w:pPr>
+      <w:r>
+        <w:rPr>
+          <w:rFonts w:ascii="Helvetica" w:hAnsi="Helvetica"/>
+        </w:rPr>
+        <w:t>Okuma işlemlerinde FileReader ile birlikte kullanılarak okuma işlemini hızlandıran bir class.</w:t>
+      </w:r>
+    </w:p>
+    <w:p>
+      <w:pPr>
+        <w:shd w:val="clear" w:color="auto" w:fill="FFFFFF"/>
+        <w:tabs>
+          <w:tab w:val="left" w:pos="916"/>
+          <w:tab w:val="left" w:pos="1832"/>
+          <w:tab w:val="left" w:pos="2748"/>
+          <w:tab w:val="left" w:pos="3664"/>
+          <w:tab w:val="left" w:pos="4580"/>
+          <w:tab w:val="left" w:pos="5496"/>
+          <w:tab w:val="left" w:pos="6412"/>
+          <w:tab w:val="left" w:pos="7328"/>
+          <w:tab w:val="left" w:pos="8244"/>
+          <w:tab w:val="left" w:pos="9160"/>
+          <w:tab w:val="left" w:pos="10076"/>
+          <w:tab w:val="left" w:pos="10992"/>
+          <w:tab w:val="left" w:pos="11908"/>
+          <w:tab w:val="left" w:pos="12824"/>
+          <w:tab w:val="left" w:pos="13740"/>
+          <w:tab w:val="left" w:pos="14656"/>
+        </w:tabs>
+        <w:spacing w:after="0" w:line="240" w:lineRule="auto"/>
+        <w:rPr>
+          <w:rFonts w:ascii="Courier New" w:eastAsia="Times New Roman" w:hAnsi="Courier New" w:cs="Courier New"/>
+          <w:color w:val="080808"/>
+          <w:sz w:val="20"/>
+          <w:szCs w:val="20"/>
+          <w:lang w:eastAsia="tr-TR"/>
+        </w:rPr>
+      </w:pPr>
+      <w:r>
+        <w:rPr>
+          <w:rFonts w:ascii="Courier New" w:eastAsia="Times New Roman" w:hAnsi="Courier New" w:cs="Courier New"/>
+          <w:color w:val="000000"/>
+          <w:sz w:val="20"/>
+          <w:szCs w:val="20"/>
+          <w:lang w:eastAsia="tr-TR"/>
+        </w:rPr>
+        <w:t xml:space="preserve">FileReader readFile </w:t>
+      </w:r>
+      <w:r>
+        <w:rPr>
+          <w:rFonts w:ascii="Courier New" w:eastAsia="Times New Roman" w:hAnsi="Courier New" w:cs="Courier New"/>
+          <w:color w:val="080808"/>
+          <w:sz w:val="20"/>
+          <w:szCs w:val="20"/>
+          <w:lang w:eastAsia="tr-TR"/>
+        </w:rPr>
+        <w:t xml:space="preserve">= </w:t>
+      </w:r>
+      <w:r>
+        <w:rPr>
+          <w:rFonts w:ascii="Courier New" w:eastAsia="Times New Roman" w:hAnsi="Courier New" w:cs="Courier New"/>
+          <w:color w:val="0033B3"/>
+          <w:sz w:val="20"/>
+          <w:szCs w:val="20"/>
+          <w:lang w:eastAsia="tr-TR"/>
+        </w:rPr>
+        <w:t xml:space="preserve">new </w:t>
+      </w:r>
+      <w:r>
+        <w:rPr>
+          <w:rFonts w:ascii="Courier New" w:eastAsia="Times New Roman" w:hAnsi="Courier New" w:cs="Courier New"/>
+          <w:color w:val="080808"/>
+          <w:sz w:val="20"/>
+          <w:szCs w:val="20"/>
+          <w:lang w:eastAsia="tr-TR"/>
+        </w:rPr>
+        <w:t>FileReader(</w:t>
+      </w:r>
+      <w:r>
+        <w:rPr>
+          <w:rFonts w:ascii="Courier New" w:eastAsia="Times New Roman" w:hAnsi="Courier New" w:cs="Courier New"/>
+          <w:color w:val="067D17"/>
+          <w:sz w:val="20"/>
+          <w:szCs w:val="20"/>
+          <w:lang w:eastAsia="tr-TR"/>
+        </w:rPr>
+        <w:t>"deneme.txt"</w:t>
+      </w:r>
+      <w:r>
+        <w:rPr>
+          <w:rFonts w:ascii="Courier New" w:eastAsia="Times New Roman" w:hAnsi="Courier New" w:cs="Courier New"/>
+          <w:color w:val="080808"/>
+          <w:sz w:val="20"/>
+          <w:szCs w:val="20"/>
+          <w:lang w:eastAsia="tr-TR"/>
+        </w:rPr>
+        <w:t>);</w:t>
+      </w:r>
+      <w:r>
+        <w:rPr>
+          <w:rFonts w:ascii="Courier New" w:eastAsia="Times New Roman" w:hAnsi="Courier New" w:cs="Courier New"/>
+          <w:color w:val="080808"/>
+          <w:sz w:val="20"/>
+          <w:szCs w:val="20"/>
+          <w:lang w:eastAsia="tr-TR"/>
+        </w:rPr>
+        <w:br/>
+      </w:r>
+      <w:r>
+        <w:rPr>
+          <w:rFonts w:ascii="Courier New" w:eastAsia="Times New Roman" w:hAnsi="Courier New" w:cs="Courier New"/>
+          <w:color w:val="000000"/>
+          <w:sz w:val="20"/>
+          <w:szCs w:val="20"/>
+          <w:lang w:eastAsia="tr-TR"/>
+        </w:rPr>
+        <w:t xml:space="preserve">BufferedReader readBuff </w:t>
+      </w:r>
+      <w:r>
+        <w:rPr>
+          <w:rFonts w:ascii="Courier New" w:eastAsia="Times New Roman" w:hAnsi="Courier New" w:cs="Courier New"/>
+          <w:color w:val="080808"/>
+          <w:sz w:val="20"/>
+          <w:szCs w:val="20"/>
+          <w:lang w:eastAsia="tr-TR"/>
+        </w:rPr>
+        <w:t xml:space="preserve">= </w:t>
+      </w:r>
+      <w:r>
+        <w:rPr>
+          <w:rFonts w:ascii="Courier New" w:eastAsia="Times New Roman" w:hAnsi="Courier New" w:cs="Courier New"/>
+          <w:color w:val="0033B3"/>
+          <w:sz w:val="20"/>
+          <w:szCs w:val="20"/>
+          <w:lang w:eastAsia="tr-TR"/>
+        </w:rPr>
+        <w:t xml:space="preserve">new </w:t>
+      </w:r>
+      <w:r>
+        <w:rPr>
+          <w:rFonts w:ascii="Courier New" w:eastAsia="Times New Roman" w:hAnsi="Courier New" w:cs="Courier New"/>
+          <w:color w:val="080808"/>
+          <w:sz w:val="20"/>
+          <w:szCs w:val="20"/>
+          <w:lang w:eastAsia="tr-TR"/>
+        </w:rPr>
+        <w:t>BufferedReader(</w:t>
+      </w:r>
+      <w:r>
+        <w:rPr>
+          <w:rFonts w:ascii="Courier New" w:eastAsia="Times New Roman" w:hAnsi="Courier New" w:cs="Courier New"/>
+          <w:color w:val="000000"/>
+          <w:sz w:val="20"/>
+          <w:szCs w:val="20"/>
+          <w:lang w:eastAsia="tr-TR"/>
+        </w:rPr>
+        <w:t>readFile</w:t>
+      </w:r>
+      <w:r>
+        <w:rPr>
+          <w:rFonts w:ascii="Courier New" w:eastAsia="Times New Roman" w:hAnsi="Courier New" w:cs="Courier New"/>
+          <w:color w:val="080808"/>
+          <w:sz w:val="20"/>
+          <w:szCs w:val="20"/>
+          <w:lang w:eastAsia="tr-TR"/>
+        </w:rPr>
+        <w:t>);</w:t>
+      </w:r>
+      <w:r>
+        <w:rPr>
+          <w:rFonts w:ascii="Courier New" w:eastAsia="Times New Roman" w:hAnsi="Courier New" w:cs="Courier New"/>
+          <w:color w:val="080808"/>
+          <w:sz w:val="20"/>
+          <w:szCs w:val="20"/>
+          <w:lang w:eastAsia="tr-TR"/>
+        </w:rPr>
+        <w:br/>
+      </w:r>
+      <w:r>
+        <w:rPr>
+          <w:rFonts w:ascii="Courier New" w:eastAsia="Times New Roman" w:hAnsi="Courier New" w:cs="Courier New"/>
+          <w:color w:val="000000"/>
+          <w:sz w:val="20"/>
+          <w:szCs w:val="20"/>
+          <w:lang w:eastAsia="tr-TR"/>
+        </w:rPr>
+        <w:t xml:space="preserve">String line </w:t>
+      </w:r>
+      <w:r>
+        <w:rPr>
+          <w:rFonts w:ascii="Courier New" w:eastAsia="Times New Roman" w:hAnsi="Courier New" w:cs="Courier New"/>
+          <w:color w:val="080808"/>
+          <w:sz w:val="20"/>
+          <w:szCs w:val="20"/>
+          <w:lang w:eastAsia="tr-TR"/>
+        </w:rPr>
+        <w:t xml:space="preserve">= </w:t>
+      </w:r>
+      <w:r>
+        <w:rPr>
+          <w:rFonts w:ascii="Courier New" w:eastAsia="Times New Roman" w:hAnsi="Courier New" w:cs="Courier New"/>
+          <w:color w:val="000000"/>
+          <w:sz w:val="20"/>
+          <w:szCs w:val="20"/>
+          <w:lang w:eastAsia="tr-TR"/>
+        </w:rPr>
+        <w:t>readBuff</w:t>
+      </w:r>
+      <w:r>
+        <w:rPr>
+          <w:rFonts w:ascii="Courier New" w:eastAsia="Times New Roman" w:hAnsi="Courier New" w:cs="Courier New"/>
+          <w:color w:val="080808"/>
+          <w:sz w:val="20"/>
+          <w:szCs w:val="20"/>
+          <w:lang w:eastAsia="tr-TR"/>
+        </w:rPr>
+        <w:t>.readLine();</w:t>
+      </w:r>
+    </w:p>
+    <w:p>
+      <w:pPr>
+        <w:rPr>
+          <w:rFonts w:ascii="Helvetica" w:hAnsi="Helvetica"/>
+        </w:rPr>
+      </w:pPr>
+    </w:p>
+    <w:p>
+      <w:pPr>
+        <w:rPr>
+          <w:rFonts w:ascii="Helvetica" w:hAnsi="Helvetica"/>
+          <w:color w:val="FF0000"/>
+        </w:rPr>
+      </w:pPr>
+      <w:r>
+        <w:rPr>
+          <w:rFonts w:ascii="Helvetica" w:hAnsi="Helvetica"/>
+          <w:color w:val="FF0000"/>
+        </w:rPr>
+        <w:t>BufferedWriter:</w:t>
+      </w:r>
+    </w:p>
+    <w:p>
+      <w:pPr>
+        <w:rPr>
+          <w:rFonts w:ascii="Helvetica" w:hAnsi="Helvetica"/>
+        </w:rPr>
+      </w:pPr>
+      <w:r>
+        <w:rPr>
+          <w:rFonts w:ascii="Helvetica" w:hAnsi="Helvetica"/>
+        </w:rPr>
+        <w:t>Yazma işlemini hızlandıran bir class, FileWriter ile birlikte kullanılır.</w:t>
+      </w:r>
+    </w:p>
+    <w:p>
+      <w:pPr>
+        <w:shd w:val="clear" w:color="auto" w:fill="FFFFFF"/>
+        <w:tabs>
+          <w:tab w:val="left" w:pos="916"/>
+          <w:tab w:val="left" w:pos="1832"/>
+          <w:tab w:val="left" w:pos="2748"/>
+          <w:tab w:val="left" w:pos="3664"/>
+          <w:tab w:val="left" w:pos="4580"/>
+          <w:tab w:val="left" w:pos="5496"/>
+          <w:tab w:val="left" w:pos="6412"/>
+          <w:tab w:val="left" w:pos="7328"/>
+          <w:tab w:val="left" w:pos="8244"/>
+          <w:tab w:val="left" w:pos="9160"/>
+          <w:tab w:val="left" w:pos="10076"/>
+          <w:tab w:val="left" w:pos="10992"/>
+          <w:tab w:val="left" w:pos="11908"/>
+          <w:tab w:val="left" w:pos="12824"/>
+          <w:tab w:val="left" w:pos="13740"/>
+          <w:tab w:val="left" w:pos="14656"/>
+        </w:tabs>
+        <w:spacing w:after="0" w:line="240" w:lineRule="auto"/>
+        <w:rPr>
+          <w:rFonts w:ascii="Courier New" w:eastAsia="Times New Roman" w:hAnsi="Courier New" w:cs="Courier New"/>
+          <w:color w:val="080808"/>
+          <w:sz w:val="20"/>
+          <w:szCs w:val="20"/>
+          <w:lang w:eastAsia="tr-TR"/>
+        </w:rPr>
+      </w:pPr>
+      <w:r>
+        <w:rPr>
+          <w:rFonts w:ascii="Courier New" w:eastAsia="Times New Roman" w:hAnsi="Courier New" w:cs="Courier New"/>
+          <w:color w:val="000000"/>
+          <w:sz w:val="20"/>
+          <w:szCs w:val="20"/>
+          <w:lang w:eastAsia="tr-TR"/>
+        </w:rPr>
+        <w:t>FileWriter writeFile</w:t>
+      </w:r>
+      <w:r>
+        <w:rPr>
+          <w:rFonts w:ascii="Courier New" w:eastAsia="Times New Roman" w:hAnsi="Courier New" w:cs="Courier New"/>
+          <w:color w:val="080808"/>
+          <w:sz w:val="20"/>
+          <w:szCs w:val="20"/>
+          <w:lang w:eastAsia="tr-TR"/>
+        </w:rPr>
+        <w:t>=</w:t>
+      </w:r>
+      <w:r>
+        <w:rPr>
+          <w:rFonts w:ascii="Courier New" w:eastAsia="Times New Roman" w:hAnsi="Courier New" w:cs="Courier New"/>
+          <w:color w:val="0033B3"/>
+          <w:sz w:val="20"/>
+          <w:szCs w:val="20"/>
+          <w:lang w:eastAsia="tr-TR"/>
+        </w:rPr>
+        <w:t xml:space="preserve">new </w:t>
+      </w:r>
+      <w:r>
+        <w:rPr>
+          <w:rFonts w:ascii="Courier New" w:eastAsia="Times New Roman" w:hAnsi="Courier New" w:cs="Courier New"/>
+          <w:color w:val="080808"/>
+          <w:sz w:val="20"/>
+          <w:szCs w:val="20"/>
+          <w:lang w:eastAsia="tr-TR"/>
+        </w:rPr>
+        <w:t>FileWriter(</w:t>
+      </w:r>
+      <w:r>
+        <w:rPr>
+          <w:rFonts w:ascii="Courier New" w:eastAsia="Times New Roman" w:hAnsi="Courier New" w:cs="Courier New"/>
+          <w:color w:val="000000"/>
+          <w:sz w:val="20"/>
+          <w:szCs w:val="20"/>
+          <w:lang w:eastAsia="tr-TR"/>
+        </w:rPr>
+        <w:t>file</w:t>
+      </w:r>
+      <w:r>
+        <w:rPr>
+          <w:rFonts w:ascii="Courier New" w:eastAsia="Times New Roman" w:hAnsi="Courier New" w:cs="Courier New"/>
+          <w:color w:val="080808"/>
+          <w:sz w:val="20"/>
+          <w:szCs w:val="20"/>
+          <w:lang w:eastAsia="tr-TR"/>
+        </w:rPr>
+        <w:t xml:space="preserve">, </w:t>
+      </w:r>
+      <w:r>
+        <w:rPr>
+          <w:rFonts w:ascii="Courier New" w:eastAsia="Times New Roman" w:hAnsi="Courier New" w:cs="Courier New"/>
+          <w:color w:val="000000"/>
+          <w:sz w:val="20"/>
+          <w:szCs w:val="20"/>
+          <w:lang w:eastAsia="tr-TR"/>
+        </w:rPr>
+        <w:t>Charset</w:t>
+      </w:r>
+      <w:r>
+        <w:rPr>
+          <w:rFonts w:ascii="Courier New" w:eastAsia="Times New Roman" w:hAnsi="Courier New" w:cs="Courier New"/>
+          <w:color w:val="080808"/>
+          <w:sz w:val="20"/>
+          <w:szCs w:val="20"/>
+          <w:lang w:eastAsia="tr-TR"/>
+        </w:rPr>
+        <w:t>.</w:t>
+      </w:r>
+      <w:r>
+        <w:rPr>
+          <w:rFonts w:ascii="Courier New" w:eastAsia="Times New Roman" w:hAnsi="Courier New" w:cs="Courier New"/>
+          <w:i/>
+          <w:iCs/>
+          <w:color w:val="080808"/>
+          <w:sz w:val="20"/>
+          <w:szCs w:val="20"/>
+          <w:lang w:eastAsia="tr-TR"/>
+        </w:rPr>
+        <w:t>forName</w:t>
+      </w:r>
+      <w:r>
+        <w:rPr>
+          <w:rFonts w:ascii="Courier New" w:eastAsia="Times New Roman" w:hAnsi="Courier New" w:cs="Courier New"/>
+          <w:color w:val="080808"/>
+          <w:sz w:val="20"/>
+          <w:szCs w:val="20"/>
+          <w:lang w:eastAsia="tr-TR"/>
+        </w:rPr>
+        <w:t>(</w:t>
+      </w:r>
+      <w:r>
+        <w:rPr>
+          <w:rFonts w:ascii="Courier New" w:eastAsia="Times New Roman" w:hAnsi="Courier New" w:cs="Courier New"/>
+          <w:color w:val="067D17"/>
+          <w:sz w:val="20"/>
+          <w:szCs w:val="20"/>
+          <w:lang w:eastAsia="tr-TR"/>
+        </w:rPr>
+        <w:t>"UTF8"</w:t>
+      </w:r>
+      <w:r>
+        <w:rPr>
+          <w:rFonts w:ascii="Courier New" w:eastAsia="Times New Roman" w:hAnsi="Courier New" w:cs="Courier New"/>
+          <w:color w:val="080808"/>
+          <w:sz w:val="20"/>
+          <w:szCs w:val="20"/>
+          <w:lang w:eastAsia="tr-TR"/>
+        </w:rPr>
+        <w:t>));</w:t>
+      </w:r>
+      <w:r>
+        <w:rPr>
+          <w:rFonts w:ascii="Courier New" w:eastAsia="Times New Roman" w:hAnsi="Courier New" w:cs="Courier New"/>
+          <w:color w:val="080808"/>
+          <w:sz w:val="20"/>
+          <w:szCs w:val="20"/>
+          <w:lang w:eastAsia="tr-TR"/>
+        </w:rPr>
+        <w:br/>
+      </w:r>
+      <w:r>
+        <w:rPr>
+          <w:rFonts w:ascii="Courier New" w:eastAsia="Times New Roman" w:hAnsi="Courier New" w:cs="Courier New"/>
+          <w:color w:val="000000"/>
+          <w:sz w:val="20"/>
+          <w:szCs w:val="20"/>
+          <w:lang w:eastAsia="tr-TR"/>
+        </w:rPr>
+        <w:t>BufferedWriter writeBuff</w:t>
+      </w:r>
+      <w:r>
+        <w:rPr>
+          <w:rFonts w:ascii="Courier New" w:eastAsia="Times New Roman" w:hAnsi="Courier New" w:cs="Courier New"/>
+          <w:color w:val="080808"/>
+          <w:sz w:val="20"/>
+          <w:szCs w:val="20"/>
+          <w:lang w:eastAsia="tr-TR"/>
+        </w:rPr>
+        <w:t>=</w:t>
+      </w:r>
+      <w:r>
+        <w:rPr>
+          <w:rFonts w:ascii="Courier New" w:eastAsia="Times New Roman" w:hAnsi="Courier New" w:cs="Courier New"/>
+          <w:color w:val="0033B3"/>
+          <w:sz w:val="20"/>
+          <w:szCs w:val="20"/>
+          <w:lang w:eastAsia="tr-TR"/>
+        </w:rPr>
+        <w:t xml:space="preserve">new </w:t>
+      </w:r>
+      <w:r>
+        <w:rPr>
+          <w:rFonts w:ascii="Courier New" w:eastAsia="Times New Roman" w:hAnsi="Courier New" w:cs="Courier New"/>
+          <w:color w:val="080808"/>
+          <w:sz w:val="20"/>
+          <w:szCs w:val="20"/>
+          <w:lang w:eastAsia="tr-TR"/>
+        </w:rPr>
+        <w:t>BufferedWriter(</w:t>
+      </w:r>
+      <w:r>
+        <w:rPr>
+          <w:rFonts w:ascii="Courier New" w:eastAsia="Times New Roman" w:hAnsi="Courier New" w:cs="Courier New"/>
+          <w:color w:val="000000"/>
+          <w:sz w:val="20"/>
+          <w:szCs w:val="20"/>
+          <w:lang w:eastAsia="tr-TR"/>
+        </w:rPr>
+        <w:t>writeFile</w:t>
+      </w:r>
+      <w:r>
+        <w:rPr>
+          <w:rFonts w:ascii="Courier New" w:eastAsia="Times New Roman" w:hAnsi="Courier New" w:cs="Courier New"/>
+          <w:color w:val="080808"/>
+          <w:sz w:val="20"/>
+          <w:szCs w:val="20"/>
+          <w:lang w:eastAsia="tr-TR"/>
+        </w:rPr>
+        <w:t>);</w:t>
+      </w:r>
+      <w:r>
+        <w:rPr>
+          <w:rFonts w:ascii="Courier New" w:eastAsia="Times New Roman" w:hAnsi="Courier New" w:cs="Courier New"/>
+          <w:color w:val="080808"/>
+          <w:sz w:val="20"/>
+          <w:szCs w:val="20"/>
+          <w:lang w:eastAsia="tr-TR"/>
+        </w:rPr>
+        <w:br/>
+      </w:r>
+      <w:r>
+        <w:rPr>
+          <w:rFonts w:ascii="Courier New" w:eastAsia="Times New Roman" w:hAnsi="Courier New" w:cs="Courier New"/>
+          <w:color w:val="000000"/>
+          <w:sz w:val="20"/>
+          <w:szCs w:val="20"/>
+          <w:lang w:eastAsia="tr-TR"/>
+        </w:rPr>
+        <w:t>writeBuff</w:t>
+      </w:r>
+      <w:r>
+        <w:rPr>
+          <w:rFonts w:ascii="Courier New" w:eastAsia="Times New Roman" w:hAnsi="Courier New" w:cs="Courier New"/>
+          <w:color w:val="080808"/>
+          <w:sz w:val="20"/>
+          <w:szCs w:val="20"/>
+          <w:lang w:eastAsia="tr-TR"/>
+        </w:rPr>
+        <w:t>.write(</w:t>
+      </w:r>
+      <w:r>
+        <w:rPr>
+          <w:rFonts w:ascii="Courier New" w:eastAsia="Times New Roman" w:hAnsi="Courier New" w:cs="Courier New"/>
+          <w:color w:val="000000"/>
+          <w:sz w:val="20"/>
+          <w:szCs w:val="20"/>
+          <w:lang w:eastAsia="tr-TR"/>
+        </w:rPr>
+        <w:t>data</w:t>
+      </w:r>
+      <w:r>
+        <w:rPr>
+          <w:rFonts w:ascii="Courier New" w:eastAsia="Times New Roman" w:hAnsi="Courier New" w:cs="Courier New"/>
+          <w:color w:val="080808"/>
+          <w:sz w:val="20"/>
+          <w:szCs w:val="20"/>
+          <w:lang w:eastAsia="tr-TR"/>
+        </w:rPr>
+        <w:t>);</w:t>
+      </w:r>
+    </w:p>
+    <w:p>
+      <w:pPr>
+        <w:rPr>
+          <w:rFonts w:ascii="Helvetica" w:hAnsi="Helvetica"/>
+        </w:rPr>
+      </w:pPr>
+    </w:p>
+    <w:p>
+      <w:pPr>
+        <w:rPr>
+          <w:rFonts w:ascii="Helvetica" w:hAnsi="Helvetica"/>
+          <w:color w:val="FF0000"/>
+        </w:rPr>
+      </w:pPr>
+      <w:r>
+        <w:rPr>
+          <w:rFonts w:ascii="Helvetica" w:hAnsi="Helvetica"/>
+          <w:color w:val="FF0000"/>
+        </w:rPr>
+        <w:t>PrintWriter:</w:t>
+      </w:r>
       <w:bookmarkStart w:id="0" w:name="_GoBack"/>
       <w:bookmarkEnd w:id="0"/>
+    </w:p>
+    <w:p>
+      <w:pPr>
+        <w:rPr>
+          <w:rFonts w:ascii="Helvetica" w:hAnsi="Helvetica"/>
+        </w:rPr>
+      </w:pPr>
+      <w:r>
+        <w:rPr>
+          <w:rFonts w:ascii="Helvetica" w:hAnsi="Helvetica"/>
+        </w:rPr>
+        <w:t>İçerisine attığımız her şeyi Stringe çevirip dosyaya yazma işlemi gerçekleştirir.</w:t>
+      </w:r>
+    </w:p>
+    <w:p>
+      <w:pPr>
+        <w:shd w:val="clear" w:color="auto" w:fill="FFFFFF"/>
+        <w:tabs>
+          <w:tab w:val="left" w:pos="916"/>
+          <w:tab w:val="left" w:pos="1832"/>
+          <w:tab w:val="left" w:pos="2748"/>
+          <w:tab w:val="left" w:pos="3664"/>
+          <w:tab w:val="left" w:pos="4580"/>
+          <w:tab w:val="left" w:pos="5496"/>
+          <w:tab w:val="left" w:pos="6412"/>
+          <w:tab w:val="left" w:pos="7328"/>
+          <w:tab w:val="left" w:pos="8244"/>
+          <w:tab w:val="left" w:pos="9160"/>
+          <w:tab w:val="left" w:pos="10076"/>
+          <w:tab w:val="left" w:pos="10992"/>
+          <w:tab w:val="left" w:pos="11908"/>
+          <w:tab w:val="left" w:pos="12824"/>
+          <w:tab w:val="left" w:pos="13740"/>
+          <w:tab w:val="left" w:pos="14656"/>
+        </w:tabs>
+        <w:spacing w:after="0" w:line="240" w:lineRule="auto"/>
+        <w:rPr>
+          <w:rFonts w:ascii="Courier New" w:eastAsia="Times New Roman" w:hAnsi="Courier New" w:cs="Courier New"/>
+          <w:color w:val="080808"/>
+          <w:sz w:val="20"/>
+          <w:szCs w:val="20"/>
+          <w:lang w:eastAsia="tr-TR"/>
+        </w:rPr>
+      </w:pPr>
+      <w:r>
+        <w:rPr>
+          <w:rFonts w:ascii="Courier New" w:eastAsia="Times New Roman" w:hAnsi="Courier New" w:cs="Courier New"/>
+          <w:color w:val="000000"/>
+          <w:sz w:val="20"/>
+          <w:szCs w:val="20"/>
+          <w:lang w:eastAsia="tr-TR"/>
+        </w:rPr>
+        <w:t>PrintWriter writer</w:t>
+      </w:r>
+      <w:r>
+        <w:rPr>
+          <w:rFonts w:ascii="Courier New" w:eastAsia="Times New Roman" w:hAnsi="Courier New" w:cs="Courier New"/>
+          <w:color w:val="080808"/>
+          <w:sz w:val="20"/>
+          <w:szCs w:val="20"/>
+          <w:lang w:eastAsia="tr-TR"/>
+        </w:rPr>
+        <w:t>=</w:t>
+      </w:r>
+      <w:r>
+        <w:rPr>
+          <w:rFonts w:ascii="Courier New" w:eastAsia="Times New Roman" w:hAnsi="Courier New" w:cs="Courier New"/>
+          <w:color w:val="0033B3"/>
+          <w:sz w:val="20"/>
+          <w:szCs w:val="20"/>
+          <w:lang w:eastAsia="tr-TR"/>
+        </w:rPr>
+        <w:t xml:space="preserve">new </w:t>
+      </w:r>
+      <w:r>
+        <w:rPr>
+          <w:rFonts w:ascii="Courier New" w:eastAsia="Times New Roman" w:hAnsi="Courier New" w:cs="Courier New"/>
+          <w:color w:val="080808"/>
+          <w:sz w:val="20"/>
+          <w:szCs w:val="20"/>
+          <w:lang w:eastAsia="tr-TR"/>
+        </w:rPr>
+        <w:t>PrintWriter(</w:t>
+      </w:r>
+      <w:r>
+        <w:rPr>
+          <w:rFonts w:ascii="Courier New" w:eastAsia="Times New Roman" w:hAnsi="Courier New" w:cs="Courier New"/>
+          <w:color w:val="067D17"/>
+          <w:sz w:val="20"/>
+          <w:szCs w:val="20"/>
+          <w:lang w:eastAsia="tr-TR"/>
+        </w:rPr>
+        <w:t>"output.txt"</w:t>
+      </w:r>
+      <w:r>
+        <w:rPr>
+          <w:rFonts w:ascii="Courier New" w:eastAsia="Times New Roman" w:hAnsi="Courier New" w:cs="Courier New"/>
+          <w:color w:val="080808"/>
+          <w:sz w:val="20"/>
+          <w:szCs w:val="20"/>
+          <w:lang w:eastAsia="tr-TR"/>
+        </w:rPr>
+        <w:t>);</w:t>
+      </w:r>
+      <w:r>
+        <w:rPr>
+          <w:rFonts w:ascii="Courier New" w:eastAsia="Times New Roman" w:hAnsi="Courier New" w:cs="Courier New"/>
+          <w:color w:val="080808"/>
+          <w:sz w:val="20"/>
+          <w:szCs w:val="20"/>
+          <w:lang w:eastAsia="tr-TR"/>
+        </w:rPr>
+        <w:br/>
+      </w:r>
+      <w:r>
+        <w:rPr>
+          <w:rFonts w:ascii="Courier New" w:eastAsia="Times New Roman" w:hAnsi="Courier New" w:cs="Courier New"/>
+          <w:color w:val="000000"/>
+          <w:sz w:val="20"/>
+          <w:szCs w:val="20"/>
+          <w:lang w:eastAsia="tr-TR"/>
+        </w:rPr>
+        <w:t>writer</w:t>
+      </w:r>
+      <w:r>
+        <w:rPr>
+          <w:rFonts w:ascii="Courier New" w:eastAsia="Times New Roman" w:hAnsi="Courier New" w:cs="Courier New"/>
+          <w:color w:val="080808"/>
+          <w:sz w:val="20"/>
+          <w:szCs w:val="20"/>
+          <w:lang w:eastAsia="tr-TR"/>
+        </w:rPr>
+        <w:t>.write(</w:t>
+      </w:r>
+      <w:r>
+        <w:rPr>
+          <w:rFonts w:ascii="Courier New" w:eastAsia="Times New Roman" w:hAnsi="Courier New" w:cs="Courier New"/>
+          <w:color w:val="000000"/>
+          <w:sz w:val="20"/>
+          <w:szCs w:val="20"/>
+          <w:lang w:eastAsia="tr-TR"/>
+        </w:rPr>
+        <w:t>data</w:t>
+      </w:r>
+      <w:r>
+        <w:rPr>
+          <w:rFonts w:ascii="Courier New" w:eastAsia="Times New Roman" w:hAnsi="Courier New" w:cs="Courier New"/>
+          <w:color w:val="080808"/>
+          <w:sz w:val="20"/>
+          <w:szCs w:val="20"/>
+          <w:lang w:eastAsia="tr-TR"/>
+        </w:rPr>
+        <w:t>);</w:t>
+      </w:r>
+      <w:r>
+        <w:rPr>
+          <w:rFonts w:ascii="Courier New" w:eastAsia="Times New Roman" w:hAnsi="Courier New" w:cs="Courier New"/>
+          <w:color w:val="080808"/>
+          <w:sz w:val="20"/>
+          <w:szCs w:val="20"/>
+          <w:lang w:eastAsia="tr-TR"/>
+        </w:rPr>
+        <w:br/>
+      </w:r>
+      <w:r>
+        <w:rPr>
+          <w:rFonts w:ascii="Courier New" w:eastAsia="Times New Roman" w:hAnsi="Courier New" w:cs="Courier New"/>
+          <w:color w:val="000000"/>
+          <w:sz w:val="20"/>
+          <w:szCs w:val="20"/>
+          <w:lang w:eastAsia="tr-TR"/>
+        </w:rPr>
+        <w:t>writer</w:t>
+      </w:r>
+      <w:r>
+        <w:rPr>
+          <w:rFonts w:ascii="Courier New" w:eastAsia="Times New Roman" w:hAnsi="Courier New" w:cs="Courier New"/>
+          <w:color w:val="080808"/>
+          <w:sz w:val="20"/>
+          <w:szCs w:val="20"/>
+          <w:lang w:eastAsia="tr-TR"/>
+        </w:rPr>
+        <w:t>.close();</w:t>
+      </w:r>
     </w:p>
     <w:p>
       <w:pPr>

</xml_diff>